<commit_message>
(C)    integrate dan r notes
</commit_message>
<xml_diff>
--- a/Salt of the Earth/Truck Binder/Suppl/Delivery Procedure.docx
+++ b/Salt of the Earth/Truck Binder/Suppl/Delivery Procedure.docx
@@ -121,10 +121,7 @@
     </w:p>
     <w:p/>
     <w:p/>
-    <w:p>
-      <w:bookmarkStart w:id="0" w:name="_GoBack"/>
-      <w:bookmarkEnd w:id="0"/>
-    </w:p>
+    <w:p/>
     <w:p/>
     <w:p>
       <w:r>
@@ -245,12 +242,19 @@
         </w:rPr>
         <w:t xml:space="preserve"> </w:t>
       </w:r>
-    </w:p>
-    <w:p>
-      <w:pPr>
-        <w:rPr>
-          <w:sz w:val="24"/>
-          <w:szCs w:val="24"/>
+      <w:r>
+        <w:rPr>
+          <w:sz w:val="24"/>
+          <w:szCs w:val="24"/>
+        </w:rPr>
+        <w:t>Pull up to closed down bar with deck on it, pull as far forward of deck. Setup tables again the deck, keep in mind you have other stops after this stop so put out equal food amounts here, of each food type (e.g. bakery, fruits, vegetables, breads, etc.). One meat per person at this stop. Pray over food, do your books and be on your way.</w:t>
+      </w:r>
+    </w:p>
+    <w:p>
+      <w:pPr>
+        <w:rPr>
+          <w:sz w:val="44"/>
+          <w:szCs w:val="44"/>
         </w:rPr>
       </w:pPr>
       <w:r>
@@ -260,18 +264,17 @@
         </w:rPr>
         <w:t xml:space="preserve"> </w:t>
       </w:r>
-    </w:p>
-    <w:p>
-      <w:pPr>
-        <w:rPr>
-          <w:sz w:val="24"/>
-          <w:szCs w:val="24"/>
-        </w:rPr>
-      </w:pPr>
-      <w:r>
-        <w:rPr>
-          <w:sz w:val="24"/>
-          <w:szCs w:val="24"/>
+      <w:r>
+        <w:rPr>
+          <w:sz w:val="44"/>
+          <w:szCs w:val="44"/>
+        </w:rPr>
+        <w:t>Index, Index Ave</w:t>
+      </w:r>
+      <w:r>
+        <w:rPr>
+          <w:sz w:val="44"/>
+          <w:szCs w:val="44"/>
         </w:rPr>
         <w:t xml:space="preserve"> </w:t>
       </w:r>
@@ -279,25 +282,40 @@
     <w:p>
       <w:pPr>
         <w:rPr>
-          <w:sz w:val="44"/>
-          <w:szCs w:val="44"/>
-        </w:rPr>
-      </w:pPr>
-      <w:r>
-        <w:rPr>
-          <w:sz w:val="44"/>
-          <w:szCs w:val="44"/>
-        </w:rPr>
-        <w:t>Index, Index Ave</w:t>
-      </w:r>
-    </w:p>
-    <w:p>
-      <w:pPr>
-        <w:rPr>
-          <w:sz w:val="24"/>
-          <w:szCs w:val="24"/>
-        </w:rPr>
-      </w:pPr>
+          <w:sz w:val="24"/>
+          <w:szCs w:val="24"/>
+        </w:rPr>
+      </w:pPr>
+      <w:r>
+        <w:rPr>
+          <w:sz w:val="24"/>
+          <w:szCs w:val="24"/>
+        </w:rPr>
+        <w:t>Go to church and turn off Hwy-2 on Index-Calina road, go to the bridge and turn right over it. Turn right at the stop sign, go two block</w:t>
+      </w:r>
+      <w:r>
+        <w:rPr>
+          <w:sz w:val="24"/>
+          <w:szCs w:val="24"/>
+        </w:rPr>
+        <w:t>s</w:t>
+      </w:r>
+      <w:bookmarkStart w:id="0" w:name="_GoBack"/>
+      <w:bookmarkEnd w:id="0"/>
+      <w:r>
+        <w:rPr>
+          <w:sz w:val="24"/>
+          <w:szCs w:val="24"/>
+        </w:rPr>
+        <w:t xml:space="preserve"> &lt;get more clear instructions from Stefan&gt;</w:t>
+      </w:r>
+      <w:r>
+        <w:rPr>
+          <w:sz w:val="24"/>
+          <w:szCs w:val="24"/>
+        </w:rPr>
+        <w:t>. Set up on the picnic tables in the back, set out everything left on the truck at this stop.</w:t>
+      </w:r>
     </w:p>
     <w:p>
       <w:pPr>
@@ -351,6 +369,13 @@
           <w:szCs w:val="24"/>
         </w:rPr>
       </w:pPr>
+      <w:r>
+        <w:rPr>
+          <w:sz w:val="24"/>
+          <w:szCs w:val="24"/>
+        </w:rPr>
+        <w:t>Load up then go to Gold Bar to Farmer. Unload pick up empty crates from last week.</w:t>
+      </w:r>
     </w:p>
     <w:p>
       <w:pPr>
@@ -470,6 +495,7 @@
           <w:sz w:val="24"/>
           <w:szCs w:val="24"/>
         </w:rPr>
+        <w:lastRenderedPageBreak/>
         <w:t xml:space="preserve"> </w:t>
       </w:r>
     </w:p>
@@ -503,7 +529,6 @@
           <w:sz w:val="44"/>
           <w:szCs w:val="44"/>
         </w:rPr>
-        <w:lastRenderedPageBreak/>
         <w:t>Family Tree Apts.</w:t>
       </w:r>
       <w:r>
@@ -761,21 +786,36 @@
           <w:szCs w:val="24"/>
         </w:rPr>
       </w:pPr>
-    </w:p>
-    <w:p>
-      <w:pPr>
-        <w:rPr>
-          <w:sz w:val="24"/>
-          <w:szCs w:val="24"/>
-        </w:rPr>
-      </w:pPr>
-    </w:p>
-    <w:p>
-      <w:r>
-        <w:rPr>
-          <w:sz w:val="44"/>
-          <w:szCs w:val="44"/>
-        </w:rPr>
+      <w:r>
+        <w:rPr>
+          <w:sz w:val="24"/>
+          <w:szCs w:val="24"/>
+        </w:rPr>
+        <w:t>After church everything left in the food room</w:t>
+      </w:r>
+      <w:r>
+        <w:rPr>
+          <w:sz w:val="24"/>
+          <w:szCs w:val="24"/>
+        </w:rPr>
+        <w:t xml:space="preserve"> goes back onto the Robo Truck, except for the meat which goes to the Sara Lee. Robo Truck is left at Midnight Cry for the night, Dan will take the Sara Lee back to his home.</w:t>
+      </w:r>
+    </w:p>
+    <w:p>
+      <w:pPr>
+        <w:rPr>
+          <w:sz w:val="24"/>
+          <w:szCs w:val="24"/>
+        </w:rPr>
+      </w:pPr>
+    </w:p>
+    <w:p>
+      <w:r>
+        <w:rPr>
+          <w:sz w:val="44"/>
+          <w:szCs w:val="44"/>
+        </w:rPr>
+        <w:lastRenderedPageBreak/>
         <w:t>Lake Village East</w:t>
       </w:r>
     </w:p>
@@ -2209,7 +2249,7 @@
 </file>
 
 <file path=customXml/itemProps1.xml><?xml version="1.0" encoding="utf-8"?>
-<ds:datastoreItem xmlns:ds="http://schemas.openxmlformats.org/officeDocument/2006/customXml" ds:itemID="{36DDE2E4-A653-4504-B4D9-0CF7CD0075C4}">
+<ds:datastoreItem xmlns:ds="http://schemas.openxmlformats.org/officeDocument/2006/customXml" ds:itemID="{8E7648DF-AEB5-4098-A40D-99A0F5BD1D21}">
   <ds:schemaRefs>
     <ds:schemaRef ds:uri="http://schemas.openxmlformats.org/officeDocument/2006/bibliography"/>
   </ds:schemaRefs>

</xml_diff>

<commit_message>
(B)    delivery procedure spacing cleanup
</commit_message>
<xml_diff>
--- a/Salt of the Earth/Truck Binder/Suppl/Delivery Procedure.docx
+++ b/Salt of the Earth/Truck Binder/Suppl/Delivery Procedure.docx
@@ -300,8 +300,6 @@
         </w:rPr>
         <w:t>s</w:t>
       </w:r>
-      <w:bookmarkStart w:id="0" w:name="_GoBack"/>
-      <w:bookmarkEnd w:id="0"/>
       <w:r>
         <w:rPr>
           <w:sz w:val="24"/>
@@ -496,21 +494,6 @@
           <w:szCs w:val="24"/>
         </w:rPr>
         <w:lastRenderedPageBreak/>
-        <w:t xml:space="preserve"> </w:t>
-      </w:r>
-    </w:p>
-    <w:p>
-      <w:pPr>
-        <w:rPr>
-          <w:sz w:val="24"/>
-          <w:szCs w:val="24"/>
-        </w:rPr>
-      </w:pPr>
-      <w:r>
-        <w:rPr>
-          <w:sz w:val="24"/>
-          <w:szCs w:val="24"/>
-        </w:rPr>
         <w:t xml:space="preserve"> </w:t>
       </w:r>
     </w:p>
@@ -526,6 +509,13 @@
       </w:pPr>
       <w:r>
         <w:rPr>
+          <w:sz w:val="24"/>
+          <w:szCs w:val="24"/>
+        </w:rPr>
+        <w:t xml:space="preserve"> </w:t>
+      </w:r>
+      <w:r>
+        <w:rPr>
           <w:sz w:val="44"/>
           <w:szCs w:val="44"/>
         </w:rPr>
@@ -748,14 +738,8 @@
           <w:szCs w:val="24"/>
         </w:rPr>
       </w:pPr>
-    </w:p>
-    <w:p>
-      <w:pPr>
-        <w:rPr>
-          <w:sz w:val="24"/>
-          <w:szCs w:val="24"/>
-        </w:rPr>
-      </w:pPr>
+      <w:bookmarkStart w:id="0" w:name="_GoBack"/>
+      <w:bookmarkEnd w:id="0"/>
       <w:r>
         <w:rPr>
           <w:sz w:val="24"/>
@@ -815,7 +799,6 @@
           <w:sz w:val="44"/>
           <w:szCs w:val="44"/>
         </w:rPr>
-        <w:lastRenderedPageBreak/>
         <w:t>Lake Village East</w:t>
       </w:r>
     </w:p>
@@ -2249,7 +2232,7 @@
 </file>
 
 <file path=customXml/itemProps1.xml><?xml version="1.0" encoding="utf-8"?>
-<ds:datastoreItem xmlns:ds="http://schemas.openxmlformats.org/officeDocument/2006/customXml" ds:itemID="{8E7648DF-AEB5-4098-A40D-99A0F5BD1D21}">
+<ds:datastoreItem xmlns:ds="http://schemas.openxmlformats.org/officeDocument/2006/customXml" ds:itemID="{55E24B1B-0164-4125-95F1-815A63297F67}">
   <ds:schemaRefs>
     <ds:schemaRef ds:uri="http://schemas.openxmlformats.org/officeDocument/2006/bibliography"/>
   </ds:schemaRefs>

</xml_diff>